<commit_message>
Add autobox article updates
Correct examples, update text
</commit_message>
<xml_diff>
--- a/dev-topics-codingexams/dev-topics-liveramp-autoboxing/documentation/JavaAutoboxBug.docx
+++ b/dev-topics-codingexams/dev-topics-liveramp-autoboxing/documentation/JavaAutoboxBug.docx
@@ -9,260 +9,20 @@
       <w:r>
         <w:t>Pilot Error</w:t>
       </w:r>
-    </w:p>
-    <w:p>
-      <w:pPr>
-        <w:pBdr>
-          <w:bottom w:val="single" w:sz="6" w:space="1" w:color="auto"/>
-        </w:pBdr>
-        <w:spacing w:after="0" w:line="240" w:lineRule="auto"/>
-      </w:pPr>
-    </w:p>
-    <w:p>
-      <w:pPr>
-        <w:pBdr>
-          <w:bottom w:val="single" w:sz="6" w:space="1" w:color="auto"/>
-        </w:pBdr>
-        <w:spacing w:after="0" w:line="240" w:lineRule="auto"/>
-      </w:pPr>
-      <w:r>
-        <w:t>Programmers are constantly rediscovering conceptual errors in their coding</w:t>
-      </w:r>
-      <w:r>
-        <w:t xml:space="preserve"> and </w:t>
-      </w:r>
-      <w:r>
-        <w:t xml:space="preserve">they </w:t>
-      </w:r>
-      <w:r>
-        <w:t>suffer to correct their code</w:t>
-      </w:r>
-      <w:r>
-        <w:t>. I wanted to capture a mistake I recently made</w:t>
-      </w:r>
-      <w:r>
-        <w:t>.</w:t>
-      </w:r>
-      <w:r>
-        <w:t xml:space="preserve"> I once again had a “pilot error” experience </w:t>
-      </w:r>
-      <w:r>
-        <w:t>in that</w:t>
-      </w:r>
-      <w:r>
-        <w:t xml:space="preserve"> Java </w:t>
-      </w:r>
-      <w:r>
-        <w:t>appeared to not work</w:t>
-      </w:r>
-      <w:r>
-        <w:t xml:space="preserve"> </w:t>
-      </w:r>
-      <w:proofErr w:type="spellStart"/>
-      <w:r>
-        <w:t>work</w:t>
-      </w:r>
-      <w:proofErr w:type="spellEnd"/>
-      <w:r>
-        <w:t xml:space="preserve"> as expected. Just so</w:t>
-      </w:r>
-      <w:r>
-        <w:t xml:space="preserve"> you can enjoy my surprise, that one</w:t>
-      </w:r>
-      <w:r>
-        <w:t xml:space="preserve"> can still make a bone-head error after coding Java for 23 years, just follow along</w:t>
-      </w:r>
-      <w:r>
-        <w:t xml:space="preserve"> with the detective story</w:t>
-      </w:r>
-      <w:r>
-        <w:t>.</w:t>
-      </w:r>
-      <w:r>
-        <w:t xml:space="preserve"> There are short in-line code snippets to review, but no links to follow.</w:t>
-      </w:r>
-      <w:r>
-        <w:t xml:space="preserve">  As a hint in this detective story, my </w:t>
-      </w:r>
-      <w:r>
-        <w:t xml:space="preserve">programming </w:t>
-      </w:r>
-      <w:r>
-        <w:t>background was in C++ prior to Java.</w:t>
-      </w:r>
-    </w:p>
-    <w:p>
-      <w:pPr>
-        <w:spacing w:after="0" w:line="240" w:lineRule="auto"/>
-      </w:pPr>
-    </w:p>
-    <w:p>
-      <w:pPr>
-        <w:spacing w:after="0" w:line="240" w:lineRule="auto"/>
-      </w:pPr>
-    </w:p>
-    <w:p>
-      <w:pPr>
-        <w:spacing w:after="0" w:line="240" w:lineRule="auto"/>
-      </w:pPr>
-      <w:r>
-        <w:t>Recently, in the context of an interview question, I proposed sorting a collection of 32 bit unsigned integers (“bit strings”) to improve later searches.</w:t>
-      </w:r>
-      <w:r>
-        <w:t xml:space="preserve"> Sorting</w:t>
-      </w:r>
-      <w:r>
-        <w:t xml:space="preserve"> required creating a comparator to achieve unsigned </w:t>
-      </w:r>
-      <w:r>
-        <w:t xml:space="preserve">Java </w:t>
-      </w:r>
-      <w:r>
-        <w:rPr>
-          <w:b/>
-          <w:i/>
-        </w:rPr>
-        <w:t>I</w:t>
-      </w:r>
-      <w:r>
-        <w:rPr>
-          <w:b/>
-          <w:i/>
-        </w:rPr>
-        <w:t>nteger</w:t>
-      </w:r>
-      <w:r>
-        <w:t xml:space="preserve"> </w:t>
-      </w:r>
-      <w:r>
-        <w:t xml:space="preserve">comparison because Java does not support unsigned numerical types. </w:t>
-      </w:r>
-      <w:r>
-        <w:t>Java</w:t>
-      </w:r>
-      <w:r>
-        <w:t xml:space="preserve"> array and</w:t>
-      </w:r>
-      <w:r>
-        <w:t xml:space="preserve"> </w:t>
-      </w:r>
-      <w:r>
-        <w:rPr>
-          <w:b/>
-          <w:i/>
-        </w:rPr>
-        <w:t>List</w:t>
-      </w:r>
-      <w:r>
-        <w:t xml:space="preserve"> instances</w:t>
-      </w:r>
-      <w:r>
-        <w:t xml:space="preserve"> store </w:t>
-      </w:r>
-      <w:r>
-        <w:rPr>
-          <w:b/>
-          <w:i/>
-        </w:rPr>
-        <w:t>Integer</w:t>
-      </w:r>
-      <w:r>
-        <w:t xml:space="preserve"> </w:t>
-      </w:r>
-      <w:r>
-        <w:t>values</w:t>
-      </w:r>
-      <w:r>
-        <w:t xml:space="preserve"> that are passed into the </w:t>
-      </w:r>
-      <w:r>
-        <w:t xml:space="preserve">sorting </w:t>
-      </w:r>
-      <w:r>
-        <w:t>comparator as parameters, and the comparator res</w:t>
-      </w:r>
-      <w:r>
-        <w:t>ults are used to sort the list.</w:t>
-      </w:r>
-    </w:p>
-    <w:p>
-      <w:pPr>
-        <w:spacing w:after="0" w:line="240" w:lineRule="auto"/>
-      </w:pPr>
-    </w:p>
-    <w:p>
-      <w:pPr>
-        <w:spacing w:after="0" w:line="240" w:lineRule="auto"/>
-      </w:pPr>
-      <w:r>
-        <w:t>My</w:t>
-      </w:r>
-      <w:r>
-        <w:t xml:space="preserve"> comparator seemed to oddly fail around testing equality of</w:t>
-      </w:r>
-      <w:r>
-        <w:t xml:space="preserve"> some</w:t>
-      </w:r>
-      <w:r>
-        <w:t xml:space="preserve"> </w:t>
-      </w:r>
-      <w:r>
-        <w:rPr>
-          <w:b/>
-          <w:i/>
-        </w:rPr>
-        <w:t>Integer</w:t>
-      </w:r>
-      <w:r>
-        <w:t xml:space="preserve"> instances, but succeed for</w:t>
-      </w:r>
-      <w:r>
-        <w:t xml:space="preserve"> other Integer instances, and succeeded for all other</w:t>
-      </w:r>
-      <w:r>
-        <w:t xml:space="preserve"> non-equal</w:t>
-      </w:r>
-      <w:r>
-        <w:t>ity</w:t>
-      </w:r>
-      <w:r>
-        <w:t xml:space="preserve"> comparisons. </w:t>
-      </w:r>
-      <w:r>
-        <w:t>Here is one such failure (the first example i</w:t>
-      </w:r>
-      <w:r>
-        <w:t xml:space="preserve">n my TDD approach.) We have </w:t>
-      </w:r>
-      <w:r>
-        <w:t>set</w:t>
-      </w:r>
-      <w:r>
-        <w:t xml:space="preserve"> it </w:t>
-      </w:r>
-      <w:r>
-        <w:t>up in a debugging example:</w:t>
-      </w:r>
-    </w:p>
-    <w:p>
-      <w:pPr>
-        <w:spacing w:after="0" w:line="240" w:lineRule="auto"/>
-      </w:pPr>
-    </w:p>
-    <w:p>
-      <w:pPr>
-        <w:spacing w:after="0" w:line="240" w:lineRule="auto"/>
-      </w:pPr>
+      <w:r>
+        <w:t xml:space="preserve"> and Autoboxing</w:t>
+      </w:r>
+    </w:p>
+    <w:p>
       <w:r>
         <w:rPr>
           <w:noProof/>
         </w:rPr>
-        <w:lastRenderedPageBreak/>
         <w:drawing>
           <wp:inline distT="0" distB="0" distL="0" distR="0">
-            <wp:extent cx="5943600" cy="5695950"/>
-            <wp:effectExtent l="0" t="0" r="0" b="0"/>
-            <wp:docPr id="1" name="Picture 1"/>
+            <wp:extent cx="4706096" cy="3136392"/>
+            <wp:effectExtent l="0" t="0" r="0" b="6985"/>
+            <wp:docPr id="6" name="Picture 6"/>
             <wp:cNvGraphicFramePr>
               <a:graphicFrameLocks xmlns:a="http://schemas.openxmlformats.org/drawingml/2006/main" noChangeAspect="1"/>
             </wp:cNvGraphicFramePr>
@@ -270,7 +30,7 @@
               <a:graphicData uri="http://schemas.openxmlformats.org/drawingml/2006/picture">
                 <pic:pic xmlns:pic="http://schemas.openxmlformats.org/drawingml/2006/picture">
                   <pic:nvPicPr>
-                    <pic:cNvPr id="0" name="ExampleEQLNeg.PNG"/>
+                    <pic:cNvPr id="0" name="PilotErrorAutoBoxing.jpg"/>
                     <pic:cNvPicPr/>
                   </pic:nvPicPr>
                   <pic:blipFill>
@@ -288,7 +48,7 @@
                   <pic:spPr>
                     <a:xfrm>
                       <a:off x="0" y="0"/>
-                      <a:ext cx="5943600" cy="5695950"/>
+                      <a:ext cx="4706096" cy="3136392"/>
                     </a:xfrm>
                     <a:prstGeom prst="rect">
                       <a:avLst/>
@@ -303,94 +63,256 @@
     </w:p>
     <w:p>
       <w:pPr>
-        <w:spacing w:after="0" w:line="240" w:lineRule="auto"/>
-      </w:pPr>
-    </w:p>
-    <w:p>
-      <w:pPr>
-        <w:spacing w:after="0" w:line="240" w:lineRule="auto"/>
-      </w:pPr>
-      <w:r>
-        <w:t xml:space="preserve">As you can see, the particular </w:t>
-      </w:r>
-      <w:r>
-        <w:t>value</w:t>
-      </w:r>
-      <w:r>
-        <w:t xml:space="preserve"> (</w:t>
-      </w:r>
-      <w:proofErr w:type="spellStart"/>
-      <w:r>
-        <w:rPr>
-          <w:b/>
-          <w:i/>
-        </w:rPr>
-        <w:t>Integer.MIN_VALUE</w:t>
-      </w:r>
-      <w:proofErr w:type="spellEnd"/>
-      <w:r>
-        <w:t>) did not correctly compare equal</w:t>
-      </w:r>
-      <w:r>
-        <w:t xml:space="preserve"> when referencing objects, but did correctly compare when viewed as primitives</w:t>
-      </w:r>
-      <w:r>
-        <w:t xml:space="preserve">. </w:t>
-      </w:r>
-      <w:r>
-        <w:t>To add to the mystery, t</w:t>
-      </w:r>
-      <w:r>
-        <w:t xml:space="preserve">he other comparison operators worked as expected. </w:t>
-      </w:r>
-      <w:r>
-        <w:t>Here is an example of GREATER-THAN success</w:t>
-      </w:r>
-      <w:r>
-        <w:t xml:space="preserve"> (</w:t>
-      </w:r>
-      <w:r>
-        <w:t xml:space="preserve">e.g. </w:t>
-      </w:r>
-      <w:r>
-        <w:rPr>
-          <w:b/>
-          <w:i/>
-        </w:rPr>
+        <w:pBdr>
+          <w:bottom w:val="single" w:sz="6" w:space="1" w:color="auto"/>
+        </w:pBdr>
+        <w:spacing w:after="0" w:line="240" w:lineRule="auto"/>
+      </w:pPr>
+      <w:r>
+        <w:t>Engineers</w:t>
+      </w:r>
+      <w:r>
+        <w:t xml:space="preserve"> are </w:t>
+      </w:r>
+      <w:r>
+        <w:t>frequently</w:t>
+      </w:r>
+      <w:r>
+        <w:t xml:space="preserve"> rediscovering conceptual errors in their coding</w:t>
+      </w:r>
+      <w:r>
+        <w:t xml:space="preserve"> and </w:t>
+      </w:r>
+      <w:r>
+        <w:t xml:space="preserve">they </w:t>
+      </w:r>
+      <w:r>
+        <w:t>suffer to correct their code</w:t>
+      </w:r>
+      <w:r>
+        <w:t>. I wanted to capture a mistake I recently made</w:t>
+      </w:r>
+      <w:r>
+        <w:t>.</w:t>
+      </w:r>
+      <w:r>
+        <w:t xml:space="preserve"> I once again had a “pilot error” experience </w:t>
+      </w:r>
+      <w:r>
+        <w:t>in that</w:t>
+      </w:r>
+      <w:r>
+        <w:t xml:space="preserve"> Java </w:t>
+      </w:r>
+      <w:r>
+        <w:t>appeared to not work</w:t>
+      </w:r>
+      <w:r>
+        <w:t xml:space="preserve"> as expected. Just so</w:t>
+      </w:r>
+      <w:r>
+        <w:t xml:space="preserve"> you can enjoy my surprise, that one</w:t>
+      </w:r>
+      <w:r>
+        <w:t xml:space="preserve"> can still make a bone-head error after coding Java for 23 years, just follow along</w:t>
+      </w:r>
+      <w:r>
+        <w:t xml:space="preserve"> with the detective story</w:t>
+      </w:r>
+      <w:r>
+        <w:t>.</w:t>
+      </w:r>
+      <w:r>
+        <w:t xml:space="preserve"> There are</w:t>
+      </w:r>
+      <w:r>
+        <w:t xml:space="preserve"> some</w:t>
+      </w:r>
+      <w:r>
+        <w:t xml:space="preserve"> short in-line code snippets to review, but no links to follow.</w:t>
+      </w:r>
+      <w:r>
+        <w:t xml:space="preserve">  As a hint in this detective story, my </w:t>
+      </w:r>
+      <w:r>
+        <w:t xml:space="preserve">programming </w:t>
+      </w:r>
+      <w:r>
+        <w:t>background was in C++ prior to Java.</w:t>
+      </w:r>
+    </w:p>
+    <w:p>
+      <w:pPr>
+        <w:spacing w:after="0" w:line="240" w:lineRule="auto"/>
+      </w:pPr>
+    </w:p>
+    <w:p>
+      <w:pPr>
+        <w:spacing w:after="0" w:line="240" w:lineRule="auto"/>
+      </w:pPr>
+    </w:p>
+    <w:p>
+      <w:pPr>
+        <w:spacing w:after="0" w:line="240" w:lineRule="auto"/>
+      </w:pPr>
+      <w:r>
+        <w:t>Recently, in the context of an interview question, I proposed sorting a collection of 32 bit unsigned integers (“bit strings”) to improve later searches.</w:t>
+      </w:r>
+      <w:r>
+        <w:t xml:space="preserve"> Sorting</w:t>
+      </w:r>
+      <w:r>
+        <w:t xml:space="preserve"> required creating a comparator to achieve unsigned </w:t>
+      </w:r>
+      <w:r>
+        <w:t xml:space="preserve">Java </w:t>
+      </w:r>
+      <w:r>
+        <w:rPr>
+          <w:b/>
+          <w:i/>
+        </w:rPr>
+        <w:t>I</w:t>
+      </w:r>
+      <w:r>
+        <w:rPr>
+          <w:b/>
+          <w:i/>
+        </w:rPr>
+        <w:t>nteger</w:t>
+      </w:r>
+      <w:r>
         <w:t xml:space="preserve"> </w:t>
       </w:r>
       <w:r>
-        <w:rPr>
-          <w:b/>
-          <w:i/>
-        </w:rPr>
-        <w:t>!</w:t>
-      </w:r>
-      <w:r>
-        <w:rPr>
-          <w:b/>
-          <w:i/>
-        </w:rPr>
-        <w:t>(</w:t>
-      </w:r>
-      <w:r>
-        <w:rPr>
-          <w:b/>
-          <w:i/>
-        </w:rPr>
-        <w:t>x &gt; y)</w:t>
-      </w:r>
-      <w:r>
-        <w:t>)</w:t>
-      </w:r>
-      <w:r>
-        <w:t>:</w:t>
-      </w:r>
-    </w:p>
-    <w:p>
-      <w:pPr>
-        <w:spacing w:after="0" w:line="240" w:lineRule="auto"/>
-      </w:pPr>
+        <w:t xml:space="preserve">comparison because Java does not support unsigned numerical types. </w:t>
+      </w:r>
+      <w:r>
+        <w:t>Java</w:t>
+      </w:r>
+      <w:r>
+        <w:t xml:space="preserve"> array and</w:t>
+      </w:r>
+      <w:r>
+        <w:t xml:space="preserve"> </w:t>
+      </w:r>
+      <w:r>
+        <w:rPr>
+          <w:b/>
+          <w:i/>
+        </w:rPr>
+        <w:t>List</w:t>
+      </w:r>
+      <w:r>
+        <w:t xml:space="preserve"> instances</w:t>
+      </w:r>
+      <w:r>
+        <w:t xml:space="preserve"> store </w:t>
+      </w:r>
+      <w:r>
+        <w:rPr>
+          <w:b/>
+          <w:i/>
+        </w:rPr>
+        <w:t>Integer</w:t>
+      </w:r>
+      <w:r>
+        <w:t xml:space="preserve"> </w:t>
+      </w:r>
+      <w:r>
+        <w:t>values</w:t>
+      </w:r>
+      <w:r>
+        <w:t xml:space="preserve"> that are passed into the </w:t>
+      </w:r>
+      <w:r>
+        <w:t xml:space="preserve">sorting </w:t>
+      </w:r>
+      <w:r>
+        <w:t>comparator as parameters, and the comparator res</w:t>
+      </w:r>
+      <w:r>
+        <w:t>ults are used to sort the list.</w:t>
+      </w:r>
+    </w:p>
+    <w:p>
+      <w:pPr>
+        <w:spacing w:after="0" w:line="240" w:lineRule="auto"/>
+      </w:pPr>
+    </w:p>
+    <w:p>
+      <w:pPr>
+        <w:spacing w:after="0" w:line="240" w:lineRule="auto"/>
+      </w:pPr>
+      <w:r>
+        <w:t>My</w:t>
+      </w:r>
+      <w:r>
+        <w:t xml:space="preserve"> </w:t>
+      </w:r>
+      <w:r>
+        <w:t xml:space="preserve">Java </w:t>
+      </w:r>
+      <w:r>
+        <w:rPr>
+          <w:b/>
+          <w:i/>
+        </w:rPr>
+        <w:t>C</w:t>
+      </w:r>
+      <w:r>
+        <w:rPr>
+          <w:b/>
+          <w:i/>
+        </w:rPr>
+        <w:t>omparator</w:t>
+      </w:r>
+      <w:r>
+        <w:t xml:space="preserve"> seemed to oddly fail around testing equality of</w:t>
+      </w:r>
+      <w:r>
+        <w:t xml:space="preserve"> some</w:t>
+      </w:r>
+      <w:r>
+        <w:t xml:space="preserve"> </w:t>
+      </w:r>
+      <w:r>
+        <w:rPr>
+          <w:b/>
+          <w:i/>
+        </w:rPr>
+        <w:t>Integer</w:t>
+      </w:r>
+      <w:r>
+        <w:t xml:space="preserve"> instances, but succeed for</w:t>
+      </w:r>
+      <w:r>
+        <w:t xml:space="preserve"> other Integer instances, and succeeded for all other</w:t>
+      </w:r>
+      <w:r>
+        <w:t xml:space="preserve"> non-equal</w:t>
+      </w:r>
+      <w:r>
+        <w:t>ity</w:t>
+      </w:r>
+      <w:r>
+        <w:t xml:space="preserve"> comparisons. </w:t>
+      </w:r>
+      <w:r>
+        <w:t>Here is one such failure (the first example i</w:t>
+      </w:r>
+      <w:r>
+        <w:t xml:space="preserve">n my TDD approach.) We have </w:t>
+      </w:r>
+      <w:r>
+        <w:t>set</w:t>
+      </w:r>
+      <w:r>
+        <w:t xml:space="preserve"> it </w:t>
+      </w:r>
+      <w:r>
+        <w:t>up in a debugging example:</w:t>
+      </w:r>
     </w:p>
     <w:p>
       <w:pPr>
@@ -403,9 +325,9 @@
         <w:lastRenderedPageBreak/>
         <w:drawing>
           <wp:inline distT="0" distB="0" distL="0" distR="0">
-            <wp:extent cx="5943600" cy="5059045"/>
-            <wp:effectExtent l="0" t="0" r="0" b="8255"/>
-            <wp:docPr id="3" name="Picture 3"/>
+            <wp:extent cx="5943600" cy="5274310"/>
+            <wp:effectExtent l="0" t="0" r="0" b="2540"/>
+            <wp:docPr id="7" name="Picture 7"/>
             <wp:cNvGraphicFramePr>
               <a:graphicFrameLocks xmlns:a="http://schemas.openxmlformats.org/drawingml/2006/main" noChangeAspect="1"/>
             </wp:cNvGraphicFramePr>
@@ -413,7 +335,7 @@
               <a:graphicData uri="http://schemas.openxmlformats.org/drawingml/2006/picture">
                 <pic:pic xmlns:pic="http://schemas.openxmlformats.org/drawingml/2006/picture">
                   <pic:nvPicPr>
-                    <pic:cNvPr id="0" name="ExampleGtr.PNG"/>
+                    <pic:cNvPr id="0" name="ExampleEQLNeg.PNG"/>
                     <pic:cNvPicPr/>
                   </pic:nvPicPr>
                   <pic:blipFill>
@@ -431,7 +353,7 @@
                   <pic:spPr>
                     <a:xfrm>
                       <a:off x="0" y="0"/>
-                      <a:ext cx="5943600" cy="5059045"/>
+                      <a:ext cx="5943600" cy="5274310"/>
                     </a:xfrm>
                     <a:prstGeom prst="rect">
                       <a:avLst/>
@@ -454,54 +376,66 @@
         <w:spacing w:after="0" w:line="240" w:lineRule="auto"/>
       </w:pPr>
       <w:r>
-        <w:t xml:space="preserve">Seeing equality </w:t>
-      </w:r>
-      <w:r>
-        <w:t xml:space="preserve">testing </w:t>
-      </w:r>
-      <w:r>
-        <w:t xml:space="preserve">was the problem, </w:t>
-      </w:r>
-      <w:r>
-        <w:t>I expanded</w:t>
-      </w:r>
-      <w:r>
-        <w:t xml:space="preserve"> the list of test cases</w:t>
-      </w:r>
-      <w:r>
-        <w:t xml:space="preserve"> for equality beyond the single test value</w:t>
-      </w:r>
-      <w:r>
-        <w:t xml:space="preserve"> shown above</w:t>
-      </w:r>
-      <w:r>
-        <w:t xml:space="preserve">, </w:t>
-      </w:r>
-      <w:r>
-        <w:t xml:space="preserve">and found </w:t>
-      </w:r>
-      <w:r>
-        <w:t xml:space="preserve">that </w:t>
-      </w:r>
-      <w:r>
-        <w:t>EQUAL</w:t>
-      </w:r>
-      <w:r>
-        <w:t xml:space="preserve"> would consistently fail on </w:t>
-      </w:r>
-      <w:proofErr w:type="gramStart"/>
-      <w:r>
-        <w:t>all of these</w:t>
-      </w:r>
-      <w:proofErr w:type="gramEnd"/>
-      <w:r>
-        <w:t xml:space="preserve"> </w:t>
-      </w:r>
-      <w:r>
-        <w:t xml:space="preserve">additional test </w:t>
-      </w:r>
-      <w:r>
-        <w:t>values</w:t>
+        <w:t xml:space="preserve">As you can see, the particular </w:t>
+      </w:r>
+      <w:r>
+        <w:t>value</w:t>
+      </w:r>
+      <w:r>
+        <w:t xml:space="preserve"> (</w:t>
+      </w:r>
+      <w:proofErr w:type="spellStart"/>
+      <w:r>
+        <w:rPr>
+          <w:b/>
+          <w:i/>
+        </w:rPr>
+        <w:t>Integer.MIN_VALUE</w:t>
+      </w:r>
+      <w:proofErr w:type="spellEnd"/>
+      <w:r>
+        <w:t>) did not correctly compare equal</w:t>
+      </w:r>
+      <w:r>
+        <w:t xml:space="preserve"> when referencing objects, but did correctly compare when viewed as </w:t>
+      </w:r>
+      <w:r>
+        <w:t>a primitive</w:t>
+      </w:r>
+      <w:r>
+        <w:t xml:space="preserve">. </w:t>
+      </w:r>
+      <w:r>
+        <w:t>To add to the mystery, t</w:t>
+      </w:r>
+      <w:r>
+        <w:t xml:space="preserve">he other comparison operators worked as expected. </w:t>
+      </w:r>
+      <w:r>
+        <w:t>Here is an example of GREATER-THAN success</w:t>
+      </w:r>
+      <w:r>
+        <w:t xml:space="preserve"> (</w:t>
+      </w:r>
+      <w:r>
+        <w:t xml:space="preserve">e.g. </w:t>
+      </w:r>
+      <w:r>
+        <w:rPr>
+          <w:b/>
+          <w:i/>
+        </w:rPr>
+        <w:t xml:space="preserve"> (</w:t>
+      </w:r>
+      <w:r>
+        <w:rPr>
+          <w:b/>
+          <w:i/>
+        </w:rPr>
+        <w:t>x &gt; y)</w:t>
+      </w:r>
+      <w:r>
+        <w:t>)</w:t>
       </w:r>
       <w:r>
         <w:t>:</w:t>
@@ -510,14 +444,6 @@
     <w:p>
       <w:pPr>
         <w:spacing w:after="0" w:line="240" w:lineRule="auto"/>
-      </w:pPr>
-    </w:p>
-    <w:p>
-      <w:pPr>
-        <w:spacing w:after="0" w:line="240" w:lineRule="auto"/>
-        <w:rPr>
-          <w:noProof/>
-        </w:rPr>
       </w:pPr>
       <w:r>
         <w:rPr>
@@ -526,9 +452,9 @@
         <w:lastRenderedPageBreak/>
         <w:drawing>
           <wp:inline distT="0" distB="0" distL="0" distR="0">
-            <wp:extent cx="5943600" cy="5367655"/>
-            <wp:effectExtent l="0" t="0" r="0" b="4445"/>
-            <wp:docPr id="5" name="Picture 5"/>
+            <wp:extent cx="5943600" cy="5749290"/>
+            <wp:effectExtent l="0" t="0" r="0" b="3810"/>
+            <wp:docPr id="8" name="Picture 8"/>
             <wp:cNvGraphicFramePr>
               <a:graphicFrameLocks xmlns:a="http://schemas.openxmlformats.org/drawingml/2006/main" noChangeAspect="1"/>
             </wp:cNvGraphicFramePr>
@@ -536,7 +462,7 @@
               <a:graphicData uri="http://schemas.openxmlformats.org/drawingml/2006/picture">
                 <pic:pic xmlns:pic="http://schemas.openxmlformats.org/drawingml/2006/picture">
                   <pic:nvPicPr>
-                    <pic:cNvPr id="0" name="ExampleEql.PNG"/>
+                    <pic:cNvPr id="0" name="ExampleGTR.PNG"/>
                     <pic:cNvPicPr/>
                   </pic:nvPicPr>
                   <pic:blipFill>
@@ -554,7 +480,7 @@
                   <pic:spPr>
                     <a:xfrm>
                       <a:off x="0" y="0"/>
-                      <a:ext cx="5943600" cy="5367655"/>
+                      <a:ext cx="5943600" cy="5749290"/>
                     </a:xfrm>
                     <a:prstGeom prst="rect">
                       <a:avLst/>
@@ -570,6 +496,130 @@
     <w:p>
       <w:pPr>
         <w:spacing w:after="0" w:line="240" w:lineRule="auto"/>
+        <w:rPr>
+          <w:noProof/>
+        </w:rPr>
+      </w:pPr>
+    </w:p>
+    <w:p>
+      <w:pPr>
+        <w:spacing w:after="0" w:line="240" w:lineRule="auto"/>
+      </w:pPr>
+      <w:r>
+        <w:t xml:space="preserve">Seeing </w:t>
+      </w:r>
+      <w:r>
+        <w:t xml:space="preserve">that only </w:t>
+      </w:r>
+      <w:r>
+        <w:t xml:space="preserve">equality </w:t>
+      </w:r>
+      <w:r>
+        <w:t xml:space="preserve">testing </w:t>
+      </w:r>
+      <w:r>
+        <w:t xml:space="preserve">was the problem, </w:t>
+      </w:r>
+      <w:r>
+        <w:t>I expanded</w:t>
+      </w:r>
+      <w:r>
+        <w:t xml:space="preserve"> the list of test cases</w:t>
+      </w:r>
+      <w:r>
+        <w:t xml:space="preserve"> for equality beyond the single test value</w:t>
+      </w:r>
+      <w:r>
+        <w:t xml:space="preserve"> shown above</w:t>
+      </w:r>
+      <w:r>
+        <w:t xml:space="preserve">, </w:t>
+      </w:r>
+      <w:r>
+        <w:t xml:space="preserve">and found </w:t>
+      </w:r>
+      <w:r>
+        <w:t xml:space="preserve">that </w:t>
+      </w:r>
+      <w:r>
+        <w:t>EQUAL</w:t>
+      </w:r>
+      <w:r>
+        <w:t xml:space="preserve"> would consistently fail on </w:t>
+      </w:r>
+      <w:r>
+        <w:t xml:space="preserve">all of these </w:t>
+      </w:r>
+      <w:r>
+        <w:t xml:space="preserve">additional test </w:t>
+      </w:r>
+      <w:r>
+        <w:t>values</w:t>
+      </w:r>
+      <w:r>
+        <w:t>:</w:t>
+      </w:r>
+    </w:p>
+    <w:p>
+      <w:pPr>
+        <w:spacing w:after="0" w:line="240" w:lineRule="auto"/>
+      </w:pPr>
+    </w:p>
+    <w:p>
+      <w:pPr>
+        <w:spacing w:after="0" w:line="240" w:lineRule="auto"/>
+      </w:pPr>
+      <w:r>
+        <w:rPr>
+          <w:noProof/>
+        </w:rPr>
+        <w:lastRenderedPageBreak/>
+        <w:drawing>
+          <wp:inline distT="0" distB="0" distL="0" distR="0">
+            <wp:extent cx="5943600" cy="5427980"/>
+            <wp:effectExtent l="0" t="0" r="0" b="1270"/>
+            <wp:docPr id="9" name="Picture 9"/>
+            <wp:cNvGraphicFramePr>
+              <a:graphicFrameLocks xmlns:a="http://schemas.openxmlformats.org/drawingml/2006/main" noChangeAspect="1"/>
+            </wp:cNvGraphicFramePr>
+            <a:graphic xmlns:a="http://schemas.openxmlformats.org/drawingml/2006/main">
+              <a:graphicData uri="http://schemas.openxmlformats.org/drawingml/2006/picture">
+                <pic:pic xmlns:pic="http://schemas.openxmlformats.org/drawingml/2006/picture">
+                  <pic:nvPicPr>
+                    <pic:cNvPr id="0" name="ExampleEQL.PNG"/>
+                    <pic:cNvPicPr/>
+                  </pic:nvPicPr>
+                  <pic:blipFill>
+                    <a:blip r:embed="rId9" cstate="print">
+                      <a:extLst>
+                        <a:ext uri="{28A0092B-C50C-407E-A947-70E740481C1C}">
+                          <a14:useLocalDpi xmlns:a14="http://schemas.microsoft.com/office/drawing/2010/main" val="0"/>
+                        </a:ext>
+                      </a:extLst>
+                    </a:blip>
+                    <a:stretch>
+                      <a:fillRect/>
+                    </a:stretch>
+                  </pic:blipFill>
+                  <pic:spPr>
+                    <a:xfrm>
+                      <a:off x="0" y="0"/>
+                      <a:ext cx="5943600" cy="5427980"/>
+                    </a:xfrm>
+                    <a:prstGeom prst="rect">
+                      <a:avLst/>
+                    </a:prstGeom>
+                  </pic:spPr>
+                </pic:pic>
+              </a:graphicData>
+            </a:graphic>
+          </wp:inline>
+        </w:drawing>
+      </w:r>
+    </w:p>
+    <w:p>
+      <w:pPr>
+        <w:spacing w:after="0" w:line="240" w:lineRule="auto"/>
       </w:pPr>
     </w:p>
     <w:p>
@@ -580,8 +630,15 @@
         <w:t>Again, w</w:t>
       </w:r>
       <w:r>
-        <w:t xml:space="preserve">e can see that primitive equality comparison and comparison of extracted </w:t>
-      </w:r>
+        <w:t>e can see that</w:t>
+      </w:r>
+      <w:r>
+        <w:t xml:space="preserve"> both</w:t>
+      </w:r>
+      <w:r>
+        <w:t xml:space="preserve"> primitive equality comparison and comparison of extracted </w:t>
+      </w:r>
+      <w:proofErr w:type="spellStart"/>
       <w:r>
         <w:rPr>
           <w:b/>
@@ -589,8 +646,15 @@
         </w:rPr>
         <w:t>int</w:t>
       </w:r>
-      <w:r>
-        <w:t xml:space="preserve"> values succeed, but object equality </w:t>
+      <w:proofErr w:type="spellEnd"/>
+      <w:r>
+        <w:t xml:space="preserve"> values</w:t>
+      </w:r>
+      <w:r>
+        <w:t xml:space="preserve"> </w:t>
+      </w:r>
+      <w:r>
+        <w:t xml:space="preserve">succeed, but object equality </w:t>
       </w:r>
       <w:r>
         <w:t xml:space="preserve">of </w:t>
@@ -609,7 +673,19 @@
         <w:t xml:space="preserve"> fails.</w:t>
       </w:r>
       <w:r>
-        <w:t xml:space="preserve"> The next step was some research.</w:t>
+        <w:t xml:space="preserve"> The next step was </w:t>
+      </w:r>
+      <w:r>
+        <w:t xml:space="preserve">to do </w:t>
+      </w:r>
+      <w:r>
+        <w:t>some research</w:t>
+      </w:r>
+      <w:r>
+        <w:t xml:space="preserve"> on object comparison</w:t>
+      </w:r>
+      <w:r>
+        <w:t>.</w:t>
       </w:r>
     </w:p>
     <w:p>
@@ -637,8 +713,15 @@
         <w:t>behavior</w:t>
       </w:r>
       <w:r>
-        <w:t xml:space="preserve"> in the Java “autoboxing” mechanism between the primitive </w:t>
-      </w:r>
+        <w:t xml:space="preserve"> in the Java “autoboxing” mechanism </w:t>
+      </w:r>
+      <w:r>
+        <w:t xml:space="preserve">when converting </w:t>
+      </w:r>
+      <w:r>
+        <w:t xml:space="preserve">between the primitive </w:t>
+      </w:r>
+      <w:proofErr w:type="spellStart"/>
       <w:r>
         <w:rPr>
           <w:b/>
@@ -646,6 +729,7 @@
         </w:rPr>
         <w:t>int</w:t>
       </w:r>
+      <w:proofErr w:type="spellEnd"/>
       <w:r>
         <w:t xml:space="preserve"> type and the object </w:t>
       </w:r>
@@ -660,49 +744,43 @@
         <w:t xml:space="preserve"> wrapper.</w:t>
       </w:r>
       <w:r>
-        <w:t xml:space="preserve"> This</w:t>
+        <w:t xml:space="preserve"> The autoboxing behavior</w:t>
+      </w:r>
+      <w:r>
+        <w:t xml:space="preserve"> should be more widely known because of the many </w:t>
+      </w:r>
+      <w:r>
+        <w:t xml:space="preserve">potential </w:t>
+      </w:r>
+      <w:r>
+        <w:t xml:space="preserve">situations in which it </w:t>
+      </w:r>
+      <w:r>
+        <w:t>occur</w:t>
+      </w:r>
+      <w:r>
+        <w:t>s</w:t>
+      </w:r>
+      <w:r>
+        <w:t>.</w:t>
       </w:r>
       <w:r>
         <w:t xml:space="preserve"> </w:t>
       </w:r>
       <w:r>
-        <w:t>issue</w:t>
-      </w:r>
-      <w:r>
-        <w:t xml:space="preserve"> should be more widely known because of the many </w:t>
-      </w:r>
-      <w:r>
-        <w:t xml:space="preserve">potential </w:t>
-      </w:r>
-      <w:r>
-        <w:t>situations in which it might occur.</w:t>
-      </w:r>
-      <w:r>
-        <w:t xml:space="preserve"> </w:t>
-      </w:r>
-      <w:r>
-        <w:t>There were</w:t>
-      </w:r>
-      <w:r>
-        <w:t xml:space="preserve"> four</w:t>
+        <w:t>There were four</w:t>
       </w:r>
       <w:r>
         <w:t xml:space="preserve"> Google</w:t>
       </w:r>
       <w:r>
-        <w:t xml:space="preserve"> references </w:t>
-      </w:r>
-      <w:r>
-        <w:t xml:space="preserve">to autoboxing </w:t>
-      </w:r>
-      <w:r>
-        <w:t xml:space="preserve">dating between 2011 and 2018, </w:t>
-      </w:r>
-      <w:r>
-        <w:t xml:space="preserve">where I found </w:t>
-      </w:r>
-      <w:r>
-        <w:t>using the search phrase “</w:t>
+        <w:t xml:space="preserve"> references to autoboxing dating between 2011 and 2018, </w:t>
+      </w:r>
+      <w:r>
+        <w:t>which</w:t>
+      </w:r>
+      <w:r>
+        <w:t xml:space="preserve"> I found using the search phrase “</w:t>
       </w:r>
       <w:r>
         <w:t>Java autoboxing errors</w:t>
@@ -725,6 +803,9 @@
       </w:pPr>
       <w:r>
         <w:t>None of these references fully explained the behavior</w:t>
+      </w:r>
+      <w:r>
+        <w:t xml:space="preserve"> I saw</w:t>
       </w:r>
       <w:r>
         <w:t xml:space="preserve">, and </w:t>
@@ -779,13 +860,7 @@
         <w:t>StackOverflow</w:t>
       </w:r>
       <w:r>
-        <w:t xml:space="preserve"> had </w:t>
-      </w:r>
-      <w:r>
-        <w:t xml:space="preserve">additional </w:t>
-      </w:r>
-      <w:r>
-        <w:t xml:space="preserve">discussions on the interaction between </w:t>
+        <w:t xml:space="preserve"> had additional discussions on the interaction between </w:t>
       </w:r>
       <w:r>
         <w:rPr>
@@ -813,10 +888,10 @@
         <w:t>”. Still,</w:t>
       </w:r>
       <w:r>
-        <w:t xml:space="preserve"> I found no real explanation for this specific problem.</w:t>
-      </w:r>
-      <w:r>
-        <w:t xml:space="preserve"> </w:t>
+        <w:t xml:space="preserve"> I found no direct</w:t>
+      </w:r>
+      <w:r>
+        <w:t xml:space="preserve"> explanation for this specific problem. </w:t>
       </w:r>
       <w:r>
         <w:t xml:space="preserve">For </w:t>
@@ -874,12 +949,11 @@
         <w:rPr>
           <w:noProof/>
         </w:rPr>
-        <w:lastRenderedPageBreak/>
         <w:drawing>
           <wp:inline distT="0" distB="0" distL="0" distR="0">
             <wp:extent cx="5943600" cy="3488690"/>
             <wp:effectExtent l="0" t="0" r="0" b="0"/>
-            <wp:docPr id="4" name="Picture 4"/>
+            <wp:docPr id="10" name="Picture 10"/>
             <wp:cNvGraphicFramePr>
               <a:graphicFrameLocks xmlns:a="http://schemas.openxmlformats.org/drawingml/2006/main" noChangeAspect="1"/>
             </wp:cNvGraphicFramePr>
@@ -891,7 +965,7 @@
                     <pic:cNvPicPr/>
                   </pic:nvPicPr>
                   <pic:blipFill>
-                    <a:blip r:embed="rId9" cstate="print">
+                    <a:blip r:embed="rId10" cstate="print">
                       <a:extLst>
                         <a:ext uri="{28A0092B-C50C-407E-A947-70E740481C1C}">
                           <a14:useLocalDpi xmlns:a14="http://schemas.microsoft.com/office/drawing/2010/main" val="0"/>
@@ -928,7 +1002,38 @@
         <w:spacing w:after="0" w:line="240" w:lineRule="auto"/>
       </w:pPr>
       <w:r>
-        <w:t>As you can see</w:t>
+        <w:t>For</w:t>
+      </w:r>
+      <w:r>
+        <w:t xml:space="preserve"> </w:t>
+      </w:r>
+      <w:r>
+        <w:rPr>
+          <w:b/>
+          <w:i/>
+        </w:rPr>
+        <w:t>Integer</w:t>
+      </w:r>
+      <w:r>
+        <w:t xml:space="preserve"> instance 127</w:t>
+      </w:r>
+      <w:r>
+        <w:t>,</w:t>
+      </w:r>
+      <w:r>
+        <w:t xml:space="preserve"> </w:t>
+      </w:r>
+      <w:r>
+        <w:t xml:space="preserve">equality </w:t>
+      </w:r>
+      <w:r>
+        <w:t>compares correctly</w:t>
+      </w:r>
+      <w:r>
+        <w:t>;</w:t>
+      </w:r>
+      <w:r>
+        <w:t xml:space="preserve"> but</w:t>
       </w:r>
       <w:r>
         <w:t xml:space="preserve"> for</w:t>
@@ -944,107 +1049,89 @@
         <w:t>Integer</w:t>
       </w:r>
       <w:r>
-        <w:t xml:space="preserve"> instance 127</w:t>
-      </w:r>
-      <w:r>
-        <w:t>,</w:t>
+        <w:t xml:space="preserve"> instance 128 </w:t>
+      </w:r>
+      <w:r>
+        <w:t xml:space="preserve">it </w:t>
+      </w:r>
+      <w:r>
+        <w:t xml:space="preserve">fails! </w:t>
+      </w:r>
+      <w:r>
+        <w:t>So, t</w:t>
+      </w:r>
+      <w:r>
+        <w:t>he plot thickens.</w:t>
+      </w:r>
+      <w:r>
+        <w:t xml:space="preserve"> Autoboxing can cause unexpected differences in equality testing.</w:t>
+      </w:r>
+    </w:p>
+    <w:p>
+      <w:pPr>
+        <w:spacing w:after="0" w:line="240" w:lineRule="auto"/>
+      </w:pPr>
+    </w:p>
+    <w:p>
+      <w:pPr>
+        <w:spacing w:after="0" w:line="240" w:lineRule="auto"/>
+      </w:pPr>
+      <w:r>
+        <w:t>This</w:t>
+      </w:r>
+      <w:r>
+        <w:t xml:space="preserve"> comparison</w:t>
       </w:r>
       <w:r>
         <w:t xml:space="preserve"> </w:t>
       </w:r>
       <w:r>
-        <w:t xml:space="preserve">equality </w:t>
-      </w:r>
-      <w:r>
-        <w:t>compares correctly</w:t>
-      </w:r>
-      <w:r>
-        <w:t>;</w:t>
-      </w:r>
-      <w:r>
-        <w:t xml:space="preserve"> but</w:t>
-      </w:r>
-      <w:r>
-        <w:t xml:space="preserve"> for</w:t>
+        <w:t>conundrum</w:t>
+      </w:r>
+      <w:r>
+        <w:t xml:space="preserve"> is also p</w:t>
+      </w:r>
+      <w:r>
+        <w:t xml:space="preserve">resent in Java 9. </w:t>
+      </w:r>
+      <w:r>
+        <w:t>I am working in Java 8 (for AWS), but t</w:t>
+      </w:r>
+      <w:r>
+        <w:t xml:space="preserve">here is an on-line version </w:t>
+      </w:r>
+      <w:r>
+        <w:t xml:space="preserve">of Java 9 with </w:t>
+      </w:r>
+      <w:r>
+        <w:rPr>
+          <w:b/>
+          <w:i/>
+        </w:rPr>
+        <w:t>JShell</w:t>
+      </w:r>
+      <w:r>
+        <w:t xml:space="preserve"> available for short tests</w:t>
+      </w:r>
+      <w:r>
+        <w:t>. You may run</w:t>
+      </w:r>
+      <w:r>
+        <w:t xml:space="preserve"> the</w:t>
+      </w:r>
+      <w:r>
+        <w:t xml:space="preserve"> Java 9 </w:t>
+      </w:r>
+      <w:r>
+        <w:t xml:space="preserve">JShell </w:t>
+      </w:r>
+      <w:r>
+        <w:t>from</w:t>
       </w:r>
       <w:r>
         <w:t xml:space="preserve"> </w:t>
       </w:r>
-      <w:r>
-        <w:rPr>
-          <w:b/>
-          <w:i/>
-        </w:rPr>
-        <w:t>Integer</w:t>
-      </w:r>
-      <w:r>
-        <w:t xml:space="preserve"> instance 128 </w:t>
-      </w:r>
-      <w:r>
-        <w:t xml:space="preserve">it </w:t>
-      </w:r>
-      <w:r>
-        <w:t xml:space="preserve">fails! </w:t>
-      </w:r>
-      <w:r>
-        <w:t>So, t</w:t>
-      </w:r>
-      <w:r>
-        <w:t>he plot thickens.</w:t>
-      </w:r>
-      <w:r>
-        <w:t xml:space="preserve"> Autoboxing can cause unexpected differences in equality testing.</w:t>
-      </w:r>
-    </w:p>
-    <w:p>
-      <w:pPr>
-        <w:spacing w:after="0" w:line="240" w:lineRule="auto"/>
-      </w:pPr>
-    </w:p>
-    <w:p>
-      <w:pPr>
-        <w:spacing w:after="0" w:line="240" w:lineRule="auto"/>
-      </w:pPr>
-      <w:r>
-        <w:t xml:space="preserve">This </w:t>
-      </w:r>
-      <w:r>
-        <w:t>conundrum</w:t>
-      </w:r>
-      <w:r>
-        <w:t xml:space="preserve"> is also p</w:t>
-      </w:r>
-      <w:r>
-        <w:t xml:space="preserve">resent in Java 9, but there was a problem testing on my machine. </w:t>
-      </w:r>
-      <w:r>
-        <w:t>I am working in Java 8 (for AWS), but t</w:t>
-      </w:r>
-      <w:r>
-        <w:t xml:space="preserve">here is an on-line version </w:t>
-      </w:r>
-      <w:r>
-        <w:t xml:space="preserve">of Java 9 with </w:t>
-      </w:r>
-      <w:proofErr w:type="spellStart"/>
-      <w:r>
-        <w:rPr>
-          <w:b/>
-          <w:i/>
-        </w:rPr>
-        <w:t>JShell</w:t>
-      </w:r>
-      <w:proofErr w:type="spellEnd"/>
-      <w:r>
-        <w:t xml:space="preserve"> available for short tests</w:t>
-      </w:r>
-      <w:r>
-        <w:t>. You may run Java 9 from</w:t>
-      </w:r>
-      <w:r>
-        <w:t xml:space="preserve"> </w:t>
-      </w:r>
-      <w:hyperlink r:id="rId10" w:history="1">
+      <w:hyperlink r:id="rId11" w:history="1">
         <w:r>
           <w:rPr>
             <w:rStyle w:val="Hyperlink"/>
@@ -1094,7 +1181,7 @@
                     <pic:cNvPicPr/>
                   </pic:nvPicPr>
                   <pic:blipFill>
-                    <a:blip r:embed="rId11" cstate="print">
+                    <a:blip r:embed="rId12" cstate="print">
                       <a:extLst>
                         <a:ext uri="{28A0092B-C50C-407E-A947-70E740481C1C}">
                           <a14:useLocalDpi xmlns:a14="http://schemas.microsoft.com/office/drawing/2010/main" val="0"/>
@@ -1163,8 +1250,13 @@
         <w:spacing w:after="0" w:line="240" w:lineRule="auto"/>
       </w:pPr>
       <w:r>
-        <w:lastRenderedPageBreak/>
-        <w:t>Integer instances sometimes correctly compare for equality, but often fail.</w:t>
+        <w:t xml:space="preserve">Integer instances sometimes correctly compare for equality, but </w:t>
+      </w:r>
+      <w:r>
+        <w:t>mostly</w:t>
+      </w:r>
+      <w:r>
+        <w:t xml:space="preserve"> fail.</w:t>
       </w:r>
     </w:p>
     <w:p>
@@ -1218,7 +1310,6 @@
       <w:r>
         <w:t xml:space="preserve"> and </w:t>
       </w:r>
-      <w:bookmarkStart w:id="0" w:name="_GoBack"/>
       <w:r>
         <w:rPr>
           <w:b/>
@@ -1226,7 +1317,6 @@
         </w:rPr>
         <w:t>&lt;</w:t>
       </w:r>
-      <w:bookmarkEnd w:id="0"/>
       <w:r>
         <w:t>)</w:t>
       </w:r>
@@ -1248,13 +1338,11 @@
         <w:t>The Culpri</w:t>
       </w:r>
       <w:r>
-        <w:t xml:space="preserve">t is </w:t>
-      </w:r>
-      <w:proofErr w:type="gramStart"/>
-      <w:r>
-        <w:t>Revealed</w:t>
-      </w:r>
-      <w:proofErr w:type="gramEnd"/>
+        <w:t>t</w:t>
+      </w:r>
+      <w:r>
+        <w:t xml:space="preserve"> Revealed</w:t>
+      </w:r>
     </w:p>
     <w:p>
       <w:pPr>
@@ -1278,7 +1366,69 @@
         <w:t xml:space="preserve">early days </w:t>
       </w:r>
       <w:r>
-        <w:t>learning Java, we were told that the “</w:t>
+        <w:t xml:space="preserve">learning Java, we </w:t>
+      </w:r>
+      <w:r>
+        <w:t>learne</w:t>
+      </w:r>
+      <w:r>
+        <w:t>d that the “</w:t>
+      </w:r>
+      <w:r>
+        <w:rPr>
+          <w:b/>
+          <w:i/>
+        </w:rPr>
+        <w:t>=</w:t>
+      </w:r>
+      <w:bookmarkStart w:id="0" w:name="_GoBack"/>
+      <w:bookmarkEnd w:id="0"/>
+      <w:r>
+        <w:rPr>
+          <w:b/>
+          <w:i/>
+        </w:rPr>
+        <w:t>=</w:t>
+      </w:r>
+      <w:r>
+        <w:t xml:space="preserve">” operator tests for </w:t>
+      </w:r>
+      <w:r>
+        <w:rPr>
+          <w:i/>
+        </w:rPr>
+        <w:t>identity</w:t>
+      </w:r>
+      <w:r>
+        <w:t xml:space="preserve">, and the object </w:t>
+      </w:r>
+      <w:r>
+        <w:rPr>
+          <w:b/>
+          <w:i/>
+        </w:rPr>
+        <w:t>equals</w:t>
+      </w:r>
+      <w:r>
+        <w:t xml:space="preserve"> method tests for </w:t>
+      </w:r>
+      <w:r>
+        <w:rPr>
+          <w:i/>
+        </w:rPr>
+        <w:t>content</w:t>
+      </w:r>
+      <w:r>
+        <w:t xml:space="preserve"> equality</w:t>
+      </w:r>
+      <w:r>
+        <w:t>.</w:t>
+      </w:r>
+      <w:r>
+        <w:t xml:space="preserve"> </w:t>
+      </w:r>
+      <w:r>
+        <w:t>This differed from the C++ approach where the “</w:t>
       </w:r>
       <w:r>
         <w:rPr>
@@ -1288,41 +1438,20 @@
         <w:t>==</w:t>
       </w:r>
       <w:r>
-        <w:t xml:space="preserve">” operator tests for </w:t>
-      </w:r>
-      <w:r>
-        <w:rPr>
-          <w:i/>
-        </w:rPr>
-        <w:t>identity</w:t>
-      </w:r>
-      <w:r>
-        <w:t xml:space="preserve">, and the object </w:t>
-      </w:r>
-      <w:r>
-        <w:rPr>
-          <w:b/>
-          <w:i/>
-        </w:rPr>
-        <w:t>equals</w:t>
-      </w:r>
-      <w:r>
-        <w:t xml:space="preserve"> method tests for </w:t>
-      </w:r>
-      <w:r>
-        <w:rPr>
-          <w:i/>
-        </w:rPr>
-        <w:t>content</w:t>
-      </w:r>
-      <w:r>
-        <w:t xml:space="preserve"> equality</w:t>
-      </w:r>
-      <w:r>
-        <w:t>.</w:t>
-      </w:r>
-      <w:r>
-        <w:t xml:space="preserve"> For some </w:t>
+        <w:t>” operator was overridden to provide content equality.</w:t>
+      </w:r>
+    </w:p>
+    <w:p>
+      <w:pPr>
+        <w:spacing w:after="0" w:line="240" w:lineRule="auto"/>
+      </w:pPr>
+    </w:p>
+    <w:p>
+      <w:pPr>
+        <w:spacing w:after="0" w:line="240" w:lineRule="auto"/>
+      </w:pPr>
+      <w:r>
+        <w:t xml:space="preserve">For some </w:t>
       </w:r>
       <w:r>
         <w:t xml:space="preserve">integer </w:t>

</xml_diff>